<commit_message>
nats edits to linda's original document in word
</commit_message>
<xml_diff>
--- a/git/general/Linda_notes_word.docx
+++ b/git/general/Linda_notes_word.docx
@@ -186,12 +186,16 @@
       <w:r>
         <w:t>Leave the raw data untouched, if cleaning create a new dataset to do this</w:t>
       </w:r>
+    </w:p>
+    <w:p/>
+    <w:p/>
+    <w:p>
+      <w:r>
+        <w:t>Nat added this line to the document as a tester to see if I can save this, commit it locally and then push it to Github</w:t>
+      </w:r>
       <w:bookmarkStart w:id="0" w:name="_GoBack"/>
       <w:bookmarkEnd w:id="0"/>
     </w:p>
-    <w:p/>
-    <w:p/>
-    <w:p/>
     <w:sectPr>
       <w:pgSz w:w="11906" w:h="16838"/>
       <w:pgMar w:top="1440" w:right="1440" w:bottom="1440" w:left="1440" w:header="708" w:footer="708" w:gutter="0"/>

</xml_diff>